<commit_message>
Correzioni varie. Rifacimento copertina
</commit_message>
<xml_diff>
--- a/es1/RelazioneEs1.docx
+++ b/es1/RelazioneEs1.docx
@@ -4,104 +4,850 @@
   <w:body>
     <w:p>
       <w:pPr>
-        <w:pStyle w:val="Titolo"/>
+        <w:ind w:firstLine="0"/>
         <w:rPr>
           <w:lang w:bidi="it-IT"/>
         </w:rPr>
       </w:pPr>
-      <w:r>
-        <w:rPr>
+      <w:bookmarkStart w:id="0" w:name="_GoBack"/>
+      <w:r>
+        <w:rPr>
+          <w:noProof/>
           <w:lang w:bidi="it-IT"/>
         </w:rPr>
-        <w:t>Architettura degli Elaboratori 2</w:t>
+        <mc:AlternateContent>
+          <mc:Choice Requires="wps">
+            <w:drawing>
+              <wp:anchor distT="45720" distB="45720" distL="114300" distR="114300" simplePos="0" relativeHeight="251663360" behindDoc="0" locked="0" layoutInCell="1" allowOverlap="1">
+                <wp:simplePos x="0" y="0"/>
+                <wp:positionH relativeFrom="margin">
+                  <wp:align>center</wp:align>
+                </wp:positionH>
+                <wp:positionV relativeFrom="margin">
+                  <wp:align>bottom</wp:align>
+                </wp:positionV>
+                <wp:extent cx="2292350" cy="2895600"/>
+                <wp:effectExtent l="0" t="0" r="0" b="0"/>
+                <wp:wrapSquare wrapText="bothSides"/>
+                <wp:docPr id="3" name="Casella di testo 2"/>
+                <wp:cNvGraphicFramePr>
+                  <a:graphicFrameLocks xmlns:a="http://schemas.openxmlformats.org/drawingml/2006/main"/>
+                </wp:cNvGraphicFramePr>
+                <a:graphic xmlns:a="http://schemas.openxmlformats.org/drawingml/2006/main">
+                  <a:graphicData uri="http://schemas.microsoft.com/office/word/2010/wordprocessingShape">
+                    <wps:wsp>
+                      <wps:cNvSpPr txBox="1">
+                        <a:spLocks noChangeArrowheads="1"/>
+                      </wps:cNvSpPr>
+                      <wps:spPr bwMode="auto">
+                        <a:xfrm>
+                          <a:off x="0" y="0"/>
+                          <a:ext cx="2292350" cy="2895600"/>
+                        </a:xfrm>
+                        <a:prstGeom prst="rect">
+                          <a:avLst/>
+                        </a:prstGeom>
+                        <a:noFill/>
+                        <a:ln>
+                          <a:noFill/>
+                        </a:ln>
+                      </wps:spPr>
+                      <wps:style>
+                        <a:lnRef idx="0">
+                          <a:scrgbClr r="0" g="0" b="0"/>
+                        </a:lnRef>
+                        <a:fillRef idx="0">
+                          <a:scrgbClr r="0" g="0" b="0"/>
+                        </a:fillRef>
+                        <a:effectRef idx="0">
+                          <a:scrgbClr r="0" g="0" b="0"/>
+                        </a:effectRef>
+                        <a:fontRef idx="minor">
+                          <a:schemeClr val="dk1"/>
+                        </a:fontRef>
+                      </wps:style>
+                      <wps:txbx>
+                        <w:txbxContent>
+                          <w:p>
+                            <w:pPr>
+                              <w:spacing w:line="240" w:lineRule="auto"/>
+                              <w:ind w:firstLine="0"/>
+                              <w:jc w:val="center"/>
+                              <w:rPr>
+                                <w:rFonts w:asciiTheme="majorHAnsi" w:eastAsia="Times New Roman" w:hAnsiTheme="majorHAnsi" w:cstheme="majorHAnsi"/>
+                                <w:kern w:val="0"/>
+                                <w:sz w:val="26"/>
+                                <w:szCs w:val="26"/>
+                                <w:lang w:eastAsia="it-IT"/>
+                              </w:rPr>
+                            </w:pPr>
+                            <w:r>
+                              <w:rPr>
+                                <w:rFonts w:asciiTheme="majorHAnsi" w:eastAsia="Times New Roman" w:hAnsiTheme="majorHAnsi" w:cstheme="majorHAnsi"/>
+                                <w:kern w:val="0"/>
+                                <w:sz w:val="26"/>
+                                <w:szCs w:val="26"/>
+                                <w:lang w:eastAsia="it-IT"/>
+                              </w:rPr>
+                              <w:t>Alessandria</w:t>
+                            </w:r>
+                          </w:p>
+                          <w:p>
+                            <w:pPr>
+                              <w:spacing w:line="240" w:lineRule="auto"/>
+                              <w:ind w:firstLine="0"/>
+                              <w:jc w:val="center"/>
+                              <w:rPr>
+                                <w:rFonts w:asciiTheme="majorHAnsi" w:eastAsia="Times New Roman" w:hAnsiTheme="majorHAnsi" w:cstheme="majorHAnsi"/>
+                                <w:kern w:val="0"/>
+                                <w:sz w:val="26"/>
+                                <w:szCs w:val="26"/>
+                                <w:lang w:eastAsia="it-IT"/>
+                              </w:rPr>
+                            </w:pPr>
+                            <w:r>
+                              <w:rPr>
+                                <w:rFonts w:asciiTheme="majorHAnsi" w:eastAsia="Times New Roman" w:hAnsiTheme="majorHAnsi" w:cstheme="majorHAnsi"/>
+                                <w:kern w:val="0"/>
+                                <w:sz w:val="26"/>
+                                <w:szCs w:val="26"/>
+                                <w:lang w:eastAsia="it-IT"/>
+                              </w:rPr>
+                              <w:t>Università degl</w:t>
+                            </w:r>
+                            <w:r>
+                              <w:rPr>
+                                <w:rFonts w:asciiTheme="majorHAnsi" w:eastAsia="Times New Roman" w:hAnsiTheme="majorHAnsi" w:cstheme="majorHAnsi"/>
+                                <w:kern w:val="0"/>
+                                <w:sz w:val="26"/>
+                                <w:szCs w:val="26"/>
+                                <w:lang w:eastAsia="it-IT"/>
+                              </w:rPr>
+                              <w:t>i Studi del Piemonte Orientale “</w:t>
+                            </w:r>
+                            <w:r>
+                              <w:rPr>
+                                <w:rFonts w:asciiTheme="majorHAnsi" w:eastAsia="Times New Roman" w:hAnsiTheme="majorHAnsi" w:cstheme="majorHAnsi"/>
+                                <w:kern w:val="0"/>
+                                <w:sz w:val="26"/>
+                                <w:szCs w:val="26"/>
+                                <w:lang w:eastAsia="it-IT"/>
+                              </w:rPr>
+                              <w:t>Amedeo Avogadro</w:t>
+                            </w:r>
+                            <w:r>
+                              <w:rPr>
+                                <w:rFonts w:asciiTheme="majorHAnsi" w:eastAsia="Times New Roman" w:hAnsiTheme="majorHAnsi" w:cstheme="majorHAnsi"/>
+                                <w:kern w:val="0"/>
+                                <w:sz w:val="26"/>
+                                <w:szCs w:val="26"/>
+                                <w:lang w:eastAsia="it-IT"/>
+                              </w:rPr>
+                              <w:t>”</w:t>
+                            </w:r>
+                          </w:p>
+                          <w:p>
+                            <w:pPr>
+                              <w:spacing w:line="240" w:lineRule="auto"/>
+                              <w:ind w:firstLine="0"/>
+                              <w:jc w:val="center"/>
+                              <w:rPr>
+                                <w:rFonts w:asciiTheme="majorHAnsi" w:eastAsia="Times New Roman" w:hAnsiTheme="majorHAnsi" w:cstheme="majorHAnsi"/>
+                                <w:kern w:val="0"/>
+                                <w:sz w:val="26"/>
+                                <w:szCs w:val="26"/>
+                                <w:lang w:eastAsia="it-IT"/>
+                              </w:rPr>
+                            </w:pPr>
+                            <w:r>
+                              <w:rPr>
+                                <w:rFonts w:asciiTheme="majorHAnsi" w:eastAsia="Times New Roman" w:hAnsiTheme="majorHAnsi" w:cstheme="majorHAnsi"/>
+                                <w:kern w:val="0"/>
+                                <w:sz w:val="26"/>
+                                <w:szCs w:val="26"/>
+                                <w:lang w:eastAsia="it-IT"/>
+                              </w:rPr>
+                              <w:t>A. A. 2017-2018</w:t>
+                            </w:r>
+                          </w:p>
+                        </w:txbxContent>
+                      </wps:txbx>
+                      <wps:bodyPr rot="0" vert="horz" wrap="none" lIns="91440" tIns="45720" rIns="91440" bIns="45720" anchor="t" anchorCtr="0">
+                        <a:spAutoFit/>
+                      </wps:bodyPr>
+                    </wps:wsp>
+                  </a:graphicData>
+                </a:graphic>
+                <wp14:sizeRelH relativeFrom="margin">
+                  <wp14:pctWidth>40000</wp14:pctWidth>
+                </wp14:sizeRelH>
+                <wp14:sizeRelV relativeFrom="margin">
+                  <wp14:pctHeight>20000</wp14:pctHeight>
+                </wp14:sizeRelV>
+              </wp:anchor>
+            </w:drawing>
+          </mc:Choice>
+          <mc:Fallback>
+            <w:pict>
+              <v:shapetype id="_x0000_t202" coordsize="21600,21600" o:spt="202" path="m,l,21600r21600,l21600,xe">
+                <v:stroke joinstyle="miter"/>
+                <v:path gradientshapeok="t" o:connecttype="rect"/>
+              </v:shapetype>
+              <v:shape id="Casella di testo 2" o:spid="_x0000_s1026" type="#_x0000_t202" style="position:absolute;margin-left:0;margin-top:0;width:180.5pt;height:228pt;z-index:251663360;visibility:visible;mso-wrap-style:none;mso-width-percent:400;mso-height-percent:200;mso-wrap-distance-left:9pt;mso-wrap-distance-top:3.6pt;mso-wrap-distance-right:9pt;mso-wrap-distance-bottom:3.6pt;mso-position-horizontal:center;mso-position-horizontal-relative:margin;mso-position-vertical:bottom;mso-position-vertical-relative:margin;mso-width-percent:400;mso-height-percent:200;mso-width-relative:margin;mso-height-relative:margin;v-text-anchor:top" o:gfxdata="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" filled="f" stroked="f">
+                <v:textbox style="mso-fit-shape-to-text:t">
+                  <w:txbxContent>
+                    <w:p>
+                      <w:pPr>
+                        <w:spacing w:line="240" w:lineRule="auto"/>
+                        <w:ind w:firstLine="0"/>
+                        <w:jc w:val="center"/>
+                        <w:rPr>
+                          <w:rFonts w:asciiTheme="majorHAnsi" w:eastAsia="Times New Roman" w:hAnsiTheme="majorHAnsi" w:cstheme="majorHAnsi"/>
+                          <w:kern w:val="0"/>
+                          <w:sz w:val="26"/>
+                          <w:szCs w:val="26"/>
+                          <w:lang w:eastAsia="it-IT"/>
+                        </w:rPr>
+                      </w:pPr>
+                      <w:r>
+                        <w:rPr>
+                          <w:rFonts w:asciiTheme="majorHAnsi" w:eastAsia="Times New Roman" w:hAnsiTheme="majorHAnsi" w:cstheme="majorHAnsi"/>
+                          <w:kern w:val="0"/>
+                          <w:sz w:val="26"/>
+                          <w:szCs w:val="26"/>
+                          <w:lang w:eastAsia="it-IT"/>
+                        </w:rPr>
+                        <w:t>Alessandria</w:t>
+                      </w:r>
+                    </w:p>
+                    <w:p>
+                      <w:pPr>
+                        <w:spacing w:line="240" w:lineRule="auto"/>
+                        <w:ind w:firstLine="0"/>
+                        <w:jc w:val="center"/>
+                        <w:rPr>
+                          <w:rFonts w:asciiTheme="majorHAnsi" w:eastAsia="Times New Roman" w:hAnsiTheme="majorHAnsi" w:cstheme="majorHAnsi"/>
+                          <w:kern w:val="0"/>
+                          <w:sz w:val="26"/>
+                          <w:szCs w:val="26"/>
+                          <w:lang w:eastAsia="it-IT"/>
+                        </w:rPr>
+                      </w:pPr>
+                      <w:r>
+                        <w:rPr>
+                          <w:rFonts w:asciiTheme="majorHAnsi" w:eastAsia="Times New Roman" w:hAnsiTheme="majorHAnsi" w:cstheme="majorHAnsi"/>
+                          <w:kern w:val="0"/>
+                          <w:sz w:val="26"/>
+                          <w:szCs w:val="26"/>
+                          <w:lang w:eastAsia="it-IT"/>
+                        </w:rPr>
+                        <w:t>Università degl</w:t>
+                      </w:r>
+                      <w:r>
+                        <w:rPr>
+                          <w:rFonts w:asciiTheme="majorHAnsi" w:eastAsia="Times New Roman" w:hAnsiTheme="majorHAnsi" w:cstheme="majorHAnsi"/>
+                          <w:kern w:val="0"/>
+                          <w:sz w:val="26"/>
+                          <w:szCs w:val="26"/>
+                          <w:lang w:eastAsia="it-IT"/>
+                        </w:rPr>
+                        <w:t>i Studi del Piemonte Orientale “</w:t>
+                      </w:r>
+                      <w:r>
+                        <w:rPr>
+                          <w:rFonts w:asciiTheme="majorHAnsi" w:eastAsia="Times New Roman" w:hAnsiTheme="majorHAnsi" w:cstheme="majorHAnsi"/>
+                          <w:kern w:val="0"/>
+                          <w:sz w:val="26"/>
+                          <w:szCs w:val="26"/>
+                          <w:lang w:eastAsia="it-IT"/>
+                        </w:rPr>
+                        <w:t>Amedeo Avogadro</w:t>
+                      </w:r>
+                      <w:r>
+                        <w:rPr>
+                          <w:rFonts w:asciiTheme="majorHAnsi" w:eastAsia="Times New Roman" w:hAnsiTheme="majorHAnsi" w:cstheme="majorHAnsi"/>
+                          <w:kern w:val="0"/>
+                          <w:sz w:val="26"/>
+                          <w:szCs w:val="26"/>
+                          <w:lang w:eastAsia="it-IT"/>
+                        </w:rPr>
+                        <w:t>”</w:t>
+                      </w:r>
+                    </w:p>
+                    <w:p>
+                      <w:pPr>
+                        <w:spacing w:line="240" w:lineRule="auto"/>
+                        <w:ind w:firstLine="0"/>
+                        <w:jc w:val="center"/>
+                        <w:rPr>
+                          <w:rFonts w:asciiTheme="majorHAnsi" w:eastAsia="Times New Roman" w:hAnsiTheme="majorHAnsi" w:cstheme="majorHAnsi"/>
+                          <w:kern w:val="0"/>
+                          <w:sz w:val="26"/>
+                          <w:szCs w:val="26"/>
+                          <w:lang w:eastAsia="it-IT"/>
+                        </w:rPr>
+                      </w:pPr>
+                      <w:r>
+                        <w:rPr>
+                          <w:rFonts w:asciiTheme="majorHAnsi" w:eastAsia="Times New Roman" w:hAnsiTheme="majorHAnsi" w:cstheme="majorHAnsi"/>
+                          <w:kern w:val="0"/>
+                          <w:sz w:val="26"/>
+                          <w:szCs w:val="26"/>
+                          <w:lang w:eastAsia="it-IT"/>
+                        </w:rPr>
+                        <w:t>A. A. 2017-2018</w:t>
+                      </w:r>
+                    </w:p>
+                  </w:txbxContent>
+                </v:textbox>
+                <w10:wrap type="square" anchorx="margin" anchory="margin"/>
+              </v:shape>
+            </w:pict>
+          </mc:Fallback>
+        </mc:AlternateContent>
+      </w:r>
+      <w:r>
+        <w:rPr>
+          <w:noProof/>
+          <w:lang w:bidi="it-IT"/>
+        </w:rPr>
+        <mc:AlternateContent>
+          <mc:Choice Requires="wps">
+            <w:drawing>
+              <wp:anchor distT="45720" distB="45720" distL="114300" distR="114300" simplePos="0" relativeHeight="251661312" behindDoc="0" locked="0" layoutInCell="1" allowOverlap="1">
+                <wp:simplePos x="0" y="0"/>
+                <wp:positionH relativeFrom="margin">
+                  <wp:align>center</wp:align>
+                </wp:positionH>
+                <wp:positionV relativeFrom="margin">
+                  <wp:align>center</wp:align>
+                </wp:positionV>
+                <wp:extent cx="2269490" cy="2904490"/>
+                <wp:effectExtent l="0" t="0" r="0" b="0"/>
+                <wp:wrapSquare wrapText="bothSides"/>
+                <wp:docPr id="2" name="Casella di testo 2"/>
+                <wp:cNvGraphicFramePr>
+                  <a:graphicFrameLocks xmlns:a="http://schemas.openxmlformats.org/drawingml/2006/main"/>
+                </wp:cNvGraphicFramePr>
+                <a:graphic xmlns:a="http://schemas.openxmlformats.org/drawingml/2006/main">
+                  <a:graphicData uri="http://schemas.microsoft.com/office/word/2010/wordprocessingShape">
+                    <wps:wsp>
+                      <wps:cNvSpPr txBox="1">
+                        <a:spLocks noChangeArrowheads="1"/>
+                      </wps:cNvSpPr>
+                      <wps:spPr bwMode="auto">
+                        <a:xfrm>
+                          <a:off x="0" y="0"/>
+                          <a:ext cx="2269490" cy="2904490"/>
+                        </a:xfrm>
+                        <a:prstGeom prst="rect">
+                          <a:avLst/>
+                        </a:prstGeom>
+                        <a:noFill/>
+                        <a:ln>
+                          <a:noFill/>
+                        </a:ln>
+                      </wps:spPr>
+                      <wps:style>
+                        <a:lnRef idx="0">
+                          <a:scrgbClr r="0" g="0" b="0"/>
+                        </a:lnRef>
+                        <a:fillRef idx="0">
+                          <a:scrgbClr r="0" g="0" b="0"/>
+                        </a:fillRef>
+                        <a:effectRef idx="0">
+                          <a:scrgbClr r="0" g="0" b="0"/>
+                        </a:effectRef>
+                        <a:fontRef idx="minor">
+                          <a:schemeClr val="dk1"/>
+                        </a:fontRef>
+                      </wps:style>
+                      <wps:txbx>
+                        <w:txbxContent>
+                          <w:p>
+                            <w:pPr>
+                              <w:spacing w:line="240" w:lineRule="auto"/>
+                              <w:ind w:firstLine="0"/>
+                              <w:jc w:val="center"/>
+                              <w:rPr>
+                                <w:rFonts w:asciiTheme="majorHAnsi" w:eastAsia="Times New Roman" w:hAnsiTheme="majorHAnsi" w:cstheme="majorHAnsi"/>
+                                <w:kern w:val="0"/>
+                                <w:sz w:val="36"/>
+                                <w:szCs w:val="36"/>
+                                <w:lang w:eastAsia="it-IT"/>
+                              </w:rPr>
+                            </w:pPr>
+                            <w:r>
+                              <w:rPr>
+                                <w:rFonts w:asciiTheme="majorHAnsi" w:eastAsia="Times New Roman" w:hAnsiTheme="majorHAnsi" w:cstheme="majorHAnsi"/>
+                                <w:kern w:val="0"/>
+                                <w:sz w:val="36"/>
+                                <w:szCs w:val="36"/>
+                                <w:lang w:eastAsia="it-IT"/>
+                              </w:rPr>
+                              <w:t xml:space="preserve">ESERCIZIO 1: </w:t>
+                            </w:r>
+                            <w:r>
+                              <w:rPr>
+                                <w:rFonts w:asciiTheme="majorHAnsi" w:eastAsia="Times New Roman" w:hAnsiTheme="majorHAnsi" w:cstheme="majorHAnsi"/>
+                                <w:b/>
+                                <w:kern w:val="0"/>
+                                <w:sz w:val="36"/>
+                                <w:szCs w:val="36"/>
+                                <w:lang w:eastAsia="it-IT"/>
+                              </w:rPr>
+                              <w:t xml:space="preserve">Estensione del </w:t>
+                            </w:r>
+                            <w:proofErr w:type="spellStart"/>
+                            <w:r>
+                              <w:rPr>
+                                <w:rFonts w:asciiTheme="majorHAnsi" w:eastAsia="Times New Roman" w:hAnsiTheme="majorHAnsi" w:cstheme="majorHAnsi"/>
+                                <w:b/>
+                                <w:kern w:val="0"/>
+                                <w:sz w:val="36"/>
+                                <w:szCs w:val="36"/>
+                                <w:lang w:eastAsia="it-IT"/>
+                              </w:rPr>
+                              <w:t>microinterprete</w:t>
+                            </w:r>
+                            <w:proofErr w:type="spellEnd"/>
+                          </w:p>
+                          <w:p>
+                            <w:pPr>
+                              <w:spacing w:line="240" w:lineRule="auto"/>
+                              <w:ind w:firstLine="0"/>
+                              <w:jc w:val="center"/>
+                              <w:rPr>
+                                <w:rFonts w:asciiTheme="majorHAnsi" w:eastAsia="Times New Roman" w:hAnsiTheme="majorHAnsi" w:cstheme="majorHAnsi"/>
+                                <w:kern w:val="0"/>
+                                <w:lang w:eastAsia="it-IT"/>
+                              </w:rPr>
+                            </w:pPr>
+                            <w:r>
+                              <w:rPr>
+                                <w:rFonts w:asciiTheme="majorHAnsi" w:eastAsia="Times New Roman" w:hAnsiTheme="majorHAnsi" w:cstheme="majorHAnsi"/>
+                                <w:kern w:val="0"/>
+                                <w:lang w:eastAsia="it-IT"/>
+                              </w:rPr>
+                              <w:t>Architettura degli Elaboratori 2</w:t>
+                            </w:r>
+                          </w:p>
+                          <w:p>
+                            <w:pPr>
+                              <w:spacing w:line="240" w:lineRule="auto"/>
+                              <w:ind w:firstLine="0"/>
+                              <w:jc w:val="center"/>
+                              <w:rPr>
+                                <w:rFonts w:asciiTheme="majorHAnsi" w:eastAsia="Times New Roman" w:hAnsiTheme="majorHAnsi" w:cstheme="majorHAnsi"/>
+                                <w:kern w:val="0"/>
+                                <w:lang w:eastAsia="it-IT"/>
+                              </w:rPr>
+                            </w:pPr>
+                            <w:r>
+                              <w:rPr>
+                                <w:rFonts w:asciiTheme="majorHAnsi" w:eastAsia="Times New Roman" w:hAnsiTheme="majorHAnsi" w:cstheme="majorHAnsi"/>
+                                <w:kern w:val="0"/>
+                                <w:lang w:eastAsia="it-IT"/>
+                              </w:rPr>
+                              <w:t>Esercizi di gruppo validi come esonero per la parte pratica dell'esame</w:t>
+                            </w:r>
+                          </w:p>
+                        </w:txbxContent>
+                      </wps:txbx>
+                      <wps:bodyPr rot="0" vert="horz" wrap="none" lIns="91440" tIns="45720" rIns="91440" bIns="45720" anchor="t" anchorCtr="0">
+                        <a:spAutoFit/>
+                      </wps:bodyPr>
+                    </wps:wsp>
+                  </a:graphicData>
+                </a:graphic>
+                <wp14:sizeRelH relativeFrom="margin">
+                  <wp14:pctWidth>40000</wp14:pctWidth>
+                </wp14:sizeRelH>
+                <wp14:sizeRelV relativeFrom="margin">
+                  <wp14:pctHeight>20000</wp14:pctHeight>
+                </wp14:sizeRelV>
+              </wp:anchor>
+            </w:drawing>
+          </mc:Choice>
+          <mc:Fallback>
+            <w:pict>
+              <v:shape id="_x0000_s1027" type="#_x0000_t202" style="position:absolute;margin-left:0;margin-top:0;width:178.7pt;height:228.7pt;z-index:251661312;visibility:visible;mso-wrap-style:none;mso-width-percent:400;mso-height-percent:200;mso-wrap-distance-left:9pt;mso-wrap-distance-top:3.6pt;mso-wrap-distance-right:9pt;mso-wrap-distance-bottom:3.6pt;mso-position-horizontal:center;mso-position-horizontal-relative:margin;mso-position-vertical:center;mso-position-vertical-relative:margin;mso-width-percent:400;mso-height-percent:200;mso-width-relative:margin;mso-height-relative:margin;v-text-anchor:top" o:gfxdata="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" filled="f" stroked="f">
+                <v:textbox style="mso-fit-shape-to-text:t">
+                  <w:txbxContent>
+                    <w:p>
+                      <w:pPr>
+                        <w:spacing w:line="240" w:lineRule="auto"/>
+                        <w:ind w:firstLine="0"/>
+                        <w:jc w:val="center"/>
+                        <w:rPr>
+                          <w:rFonts w:asciiTheme="majorHAnsi" w:eastAsia="Times New Roman" w:hAnsiTheme="majorHAnsi" w:cstheme="majorHAnsi"/>
+                          <w:kern w:val="0"/>
+                          <w:sz w:val="36"/>
+                          <w:szCs w:val="36"/>
+                          <w:lang w:eastAsia="it-IT"/>
+                        </w:rPr>
+                      </w:pPr>
+                      <w:r>
+                        <w:rPr>
+                          <w:rFonts w:asciiTheme="majorHAnsi" w:eastAsia="Times New Roman" w:hAnsiTheme="majorHAnsi" w:cstheme="majorHAnsi"/>
+                          <w:kern w:val="0"/>
+                          <w:sz w:val="36"/>
+                          <w:szCs w:val="36"/>
+                          <w:lang w:eastAsia="it-IT"/>
+                        </w:rPr>
+                        <w:t xml:space="preserve">ESERCIZIO 1: </w:t>
+                      </w:r>
+                      <w:r>
+                        <w:rPr>
+                          <w:rFonts w:asciiTheme="majorHAnsi" w:eastAsia="Times New Roman" w:hAnsiTheme="majorHAnsi" w:cstheme="majorHAnsi"/>
+                          <w:b/>
+                          <w:kern w:val="0"/>
+                          <w:sz w:val="36"/>
+                          <w:szCs w:val="36"/>
+                          <w:lang w:eastAsia="it-IT"/>
+                        </w:rPr>
+                        <w:t xml:space="preserve">Estensione del </w:t>
+                      </w:r>
+                      <w:proofErr w:type="spellStart"/>
+                      <w:r>
+                        <w:rPr>
+                          <w:rFonts w:asciiTheme="majorHAnsi" w:eastAsia="Times New Roman" w:hAnsiTheme="majorHAnsi" w:cstheme="majorHAnsi"/>
+                          <w:b/>
+                          <w:kern w:val="0"/>
+                          <w:sz w:val="36"/>
+                          <w:szCs w:val="36"/>
+                          <w:lang w:eastAsia="it-IT"/>
+                        </w:rPr>
+                        <w:t>microinterprete</w:t>
+                      </w:r>
+                      <w:proofErr w:type="spellEnd"/>
+                    </w:p>
+                    <w:p>
+                      <w:pPr>
+                        <w:spacing w:line="240" w:lineRule="auto"/>
+                        <w:ind w:firstLine="0"/>
+                        <w:jc w:val="center"/>
+                        <w:rPr>
+                          <w:rFonts w:asciiTheme="majorHAnsi" w:eastAsia="Times New Roman" w:hAnsiTheme="majorHAnsi" w:cstheme="majorHAnsi"/>
+                          <w:kern w:val="0"/>
+                          <w:lang w:eastAsia="it-IT"/>
+                        </w:rPr>
+                      </w:pPr>
+                      <w:r>
+                        <w:rPr>
+                          <w:rFonts w:asciiTheme="majorHAnsi" w:eastAsia="Times New Roman" w:hAnsiTheme="majorHAnsi" w:cstheme="majorHAnsi"/>
+                          <w:kern w:val="0"/>
+                          <w:lang w:eastAsia="it-IT"/>
+                        </w:rPr>
+                        <w:t>Architettura degli Elaboratori 2</w:t>
+                      </w:r>
+                    </w:p>
+                    <w:p>
+                      <w:pPr>
+                        <w:spacing w:line="240" w:lineRule="auto"/>
+                        <w:ind w:firstLine="0"/>
+                        <w:jc w:val="center"/>
+                        <w:rPr>
+                          <w:rFonts w:asciiTheme="majorHAnsi" w:eastAsia="Times New Roman" w:hAnsiTheme="majorHAnsi" w:cstheme="majorHAnsi"/>
+                          <w:kern w:val="0"/>
+                          <w:lang w:eastAsia="it-IT"/>
+                        </w:rPr>
+                      </w:pPr>
+                      <w:r>
+                        <w:rPr>
+                          <w:rFonts w:asciiTheme="majorHAnsi" w:eastAsia="Times New Roman" w:hAnsiTheme="majorHAnsi" w:cstheme="majorHAnsi"/>
+                          <w:kern w:val="0"/>
+                          <w:lang w:eastAsia="it-IT"/>
+                        </w:rPr>
+                        <w:t>Esercizi di gruppo validi come esonero per la parte pratica dell'esame</w:t>
+                      </w:r>
+                    </w:p>
+                  </w:txbxContent>
+                </v:textbox>
+                <w10:wrap type="square" anchorx="margin" anchory="margin"/>
+              </v:shape>
+            </w:pict>
+          </mc:Fallback>
+        </mc:AlternateContent>
+      </w:r>
+      <w:r>
+        <w:rPr>
+          <w:rFonts w:asciiTheme="majorHAnsi" w:eastAsia="Times New Roman" w:hAnsiTheme="majorHAnsi" w:cstheme="majorHAnsi"/>
+          <w:noProof/>
+          <w:kern w:val="0"/>
+          <w:sz w:val="30"/>
+          <w:szCs w:val="30"/>
+          <w:lang w:eastAsia="it-IT"/>
+        </w:rPr>
+        <mc:AlternateContent>
+          <mc:Choice Requires="wps">
+            <w:drawing>
+              <wp:anchor distT="45720" distB="45720" distL="114300" distR="114300" simplePos="0" relativeHeight="251659264" behindDoc="0" locked="0" layoutInCell="1" allowOverlap="1">
+                <wp:simplePos x="0" y="0"/>
+                <wp:positionH relativeFrom="margin">
+                  <wp:align>center</wp:align>
+                </wp:positionH>
+                <wp:positionV relativeFrom="margin">
+                  <wp:align>top</wp:align>
+                </wp:positionV>
+                <wp:extent cx="2269490" cy="918210"/>
+                <wp:effectExtent l="0" t="0" r="0" b="0"/>
+                <wp:wrapTopAndBottom/>
+                <wp:docPr id="217" name="Casella di testo 2"/>
+                <wp:cNvGraphicFramePr>
+                  <a:graphicFrameLocks xmlns:a="http://schemas.openxmlformats.org/drawingml/2006/main"/>
+                </wp:cNvGraphicFramePr>
+                <a:graphic xmlns:a="http://schemas.openxmlformats.org/drawingml/2006/main">
+                  <a:graphicData uri="http://schemas.microsoft.com/office/word/2010/wordprocessingShape">
+                    <wps:wsp>
+                      <wps:cNvSpPr txBox="1">
+                        <a:spLocks noChangeArrowheads="1"/>
+                      </wps:cNvSpPr>
+                      <wps:spPr bwMode="auto">
+                        <a:xfrm>
+                          <a:off x="0" y="0"/>
+                          <a:ext cx="2269490" cy="918210"/>
+                        </a:xfrm>
+                        <a:prstGeom prst="rect">
+                          <a:avLst/>
+                        </a:prstGeom>
+                        <a:noFill/>
+                        <a:ln>
+                          <a:noFill/>
+                        </a:ln>
+                      </wps:spPr>
+                      <wps:style>
+                        <a:lnRef idx="0">
+                          <a:scrgbClr r="0" g="0" b="0"/>
+                        </a:lnRef>
+                        <a:fillRef idx="0">
+                          <a:scrgbClr r="0" g="0" b="0"/>
+                        </a:fillRef>
+                        <a:effectRef idx="0">
+                          <a:scrgbClr r="0" g="0" b="0"/>
+                        </a:effectRef>
+                        <a:fontRef idx="minor">
+                          <a:schemeClr val="dk1"/>
+                        </a:fontRef>
+                      </wps:style>
+                      <wps:txbx>
+                        <w:txbxContent>
+                          <w:p>
+                            <w:pPr>
+                              <w:spacing w:line="240" w:lineRule="auto"/>
+                              <w:ind w:firstLine="0"/>
+                              <w:jc w:val="center"/>
+                              <w:rPr>
+                                <w:rFonts w:asciiTheme="majorHAnsi" w:eastAsia="Times New Roman" w:hAnsiTheme="majorHAnsi" w:cstheme="majorHAnsi"/>
+                                <w:kern w:val="0"/>
+                                <w:sz w:val="26"/>
+                                <w:szCs w:val="26"/>
+                                <w:lang w:eastAsia="it-IT"/>
+                              </w:rPr>
+                            </w:pPr>
+                            <w:r>
+                              <w:rPr>
+                                <w:rFonts w:asciiTheme="majorHAnsi" w:eastAsia="Times New Roman" w:hAnsiTheme="majorHAnsi" w:cstheme="majorHAnsi"/>
+                                <w:kern w:val="0"/>
+                                <w:sz w:val="30"/>
+                                <w:szCs w:val="30"/>
+                                <w:lang w:eastAsia="it-IT"/>
+                              </w:rPr>
+                              <w:t xml:space="preserve">Lorenzo Ferron, </w:t>
+                            </w:r>
+                            <w:proofErr w:type="spellStart"/>
+                            <w:r>
+                              <w:rPr>
+                                <w:rFonts w:asciiTheme="majorHAnsi" w:eastAsia="Times New Roman" w:hAnsiTheme="majorHAnsi" w:cstheme="majorHAnsi"/>
+                                <w:kern w:val="0"/>
+                                <w:sz w:val="30"/>
+                                <w:szCs w:val="30"/>
+                                <w:lang w:eastAsia="it-IT"/>
+                              </w:rPr>
+                              <w:t>Gabor</w:t>
+                            </w:r>
+                            <w:proofErr w:type="spellEnd"/>
+                            <w:r>
+                              <w:rPr>
+                                <w:rFonts w:asciiTheme="majorHAnsi" w:eastAsia="Times New Roman" w:hAnsiTheme="majorHAnsi" w:cstheme="majorHAnsi"/>
+                                <w:kern w:val="0"/>
+                                <w:sz w:val="30"/>
+                                <w:szCs w:val="30"/>
+                                <w:lang w:eastAsia="it-IT"/>
+                              </w:rPr>
+                              <w:t xml:space="preserve"> </w:t>
+                            </w:r>
+                            <w:proofErr w:type="spellStart"/>
+                            <w:r>
+                              <w:rPr>
+                                <w:rFonts w:asciiTheme="majorHAnsi" w:eastAsia="Times New Roman" w:hAnsiTheme="majorHAnsi" w:cstheme="majorHAnsi"/>
+                                <w:kern w:val="0"/>
+                                <w:sz w:val="30"/>
+                                <w:szCs w:val="30"/>
+                                <w:lang w:eastAsia="it-IT"/>
+                              </w:rPr>
+                              <w:t>Galazzo</w:t>
+                            </w:r>
+                            <w:proofErr w:type="spellEnd"/>
+                            <w:r>
+                              <w:rPr>
+                                <w:rFonts w:asciiTheme="majorHAnsi" w:eastAsia="Times New Roman" w:hAnsiTheme="majorHAnsi" w:cstheme="majorHAnsi"/>
+                                <w:kern w:val="0"/>
+                                <w:sz w:val="30"/>
+                                <w:szCs w:val="30"/>
+                                <w:lang w:eastAsia="it-IT"/>
+                              </w:rPr>
+                              <w:t>, Alderico Gallo</w:t>
+                            </w:r>
+                          </w:p>
+                          <w:p>
+                            <w:pPr>
+                              <w:spacing w:line="240" w:lineRule="auto"/>
+                              <w:ind w:firstLine="0"/>
+                              <w:jc w:val="center"/>
+                              <w:rPr>
+                                <w:rFonts w:asciiTheme="majorHAnsi" w:eastAsia="Times New Roman" w:hAnsiTheme="majorHAnsi" w:cstheme="majorHAnsi"/>
+                                <w:kern w:val="0"/>
+                                <w:sz w:val="26"/>
+                                <w:szCs w:val="26"/>
+                                <w:lang w:eastAsia="it-IT"/>
+                              </w:rPr>
+                            </w:pPr>
+                            <w:r>
+                              <w:rPr>
+                                <w:rFonts w:asciiTheme="majorHAnsi" w:eastAsia="Times New Roman" w:hAnsiTheme="majorHAnsi" w:cstheme="majorHAnsi"/>
+                                <w:kern w:val="0"/>
+                                <w:sz w:val="26"/>
+                                <w:szCs w:val="26"/>
+                                <w:lang w:eastAsia="it-IT"/>
+                              </w:rPr>
+                              <w:t>Primo anno del Corso di Laurea in Informatica</w:t>
+                            </w:r>
+                          </w:p>
+                        </w:txbxContent>
+                      </wps:txbx>
+                      <wps:bodyPr rot="0" vert="horz" wrap="none" lIns="91440" tIns="45720" rIns="91440" bIns="45720" anchor="ctr" anchorCtr="0">
+                        <a:spAutoFit/>
+                      </wps:bodyPr>
+                    </wps:wsp>
+                  </a:graphicData>
+                </a:graphic>
+                <wp14:sizeRelH relativeFrom="margin">
+                  <wp14:pctWidth>40000</wp14:pctWidth>
+                </wp14:sizeRelH>
+                <wp14:sizeRelV relativeFrom="margin">
+                  <wp14:pctHeight>20000</wp14:pctHeight>
+                </wp14:sizeRelV>
+              </wp:anchor>
+            </w:drawing>
+          </mc:Choice>
+          <mc:Fallback>
+            <w:pict>
+              <v:shape id="_x0000_s1028" type="#_x0000_t202" style="position:absolute;margin-left:0;margin-top:0;width:178.7pt;height:72.3pt;z-index:251659264;visibility:visible;mso-wrap-style:none;mso-width-percent:400;mso-height-percent:200;mso-wrap-distance-left:9pt;mso-wrap-distance-top:3.6pt;mso-wrap-distance-right:9pt;mso-wrap-distance-bottom:3.6pt;mso-position-horizontal:center;mso-position-horizontal-relative:margin;mso-position-vertical:top;mso-position-vertical-relative:margin;mso-width-percent:400;mso-height-percent:200;mso-width-relative:margin;mso-height-relative:margin;v-text-anchor:middle" o:gfxdata="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" filled="f" stroked="f">
+                <v:textbox style="mso-fit-shape-to-text:t">
+                  <w:txbxContent>
+                    <w:p>
+                      <w:pPr>
+                        <w:spacing w:line="240" w:lineRule="auto"/>
+                        <w:ind w:firstLine="0"/>
+                        <w:jc w:val="center"/>
+                        <w:rPr>
+                          <w:rFonts w:asciiTheme="majorHAnsi" w:eastAsia="Times New Roman" w:hAnsiTheme="majorHAnsi" w:cstheme="majorHAnsi"/>
+                          <w:kern w:val="0"/>
+                          <w:sz w:val="26"/>
+                          <w:szCs w:val="26"/>
+                          <w:lang w:eastAsia="it-IT"/>
+                        </w:rPr>
+                      </w:pPr>
+                      <w:r>
+                        <w:rPr>
+                          <w:rFonts w:asciiTheme="majorHAnsi" w:eastAsia="Times New Roman" w:hAnsiTheme="majorHAnsi" w:cstheme="majorHAnsi"/>
+                          <w:kern w:val="0"/>
+                          <w:sz w:val="30"/>
+                          <w:szCs w:val="30"/>
+                          <w:lang w:eastAsia="it-IT"/>
+                        </w:rPr>
+                        <w:t xml:space="preserve">Lorenzo Ferron, </w:t>
+                      </w:r>
+                      <w:proofErr w:type="spellStart"/>
+                      <w:r>
+                        <w:rPr>
+                          <w:rFonts w:asciiTheme="majorHAnsi" w:eastAsia="Times New Roman" w:hAnsiTheme="majorHAnsi" w:cstheme="majorHAnsi"/>
+                          <w:kern w:val="0"/>
+                          <w:sz w:val="30"/>
+                          <w:szCs w:val="30"/>
+                          <w:lang w:eastAsia="it-IT"/>
+                        </w:rPr>
+                        <w:t>Gabor</w:t>
+                      </w:r>
+                      <w:proofErr w:type="spellEnd"/>
+                      <w:r>
+                        <w:rPr>
+                          <w:rFonts w:asciiTheme="majorHAnsi" w:eastAsia="Times New Roman" w:hAnsiTheme="majorHAnsi" w:cstheme="majorHAnsi"/>
+                          <w:kern w:val="0"/>
+                          <w:sz w:val="30"/>
+                          <w:szCs w:val="30"/>
+                          <w:lang w:eastAsia="it-IT"/>
+                        </w:rPr>
+                        <w:t xml:space="preserve"> </w:t>
+                      </w:r>
+                      <w:proofErr w:type="spellStart"/>
+                      <w:r>
+                        <w:rPr>
+                          <w:rFonts w:asciiTheme="majorHAnsi" w:eastAsia="Times New Roman" w:hAnsiTheme="majorHAnsi" w:cstheme="majorHAnsi"/>
+                          <w:kern w:val="0"/>
+                          <w:sz w:val="30"/>
+                          <w:szCs w:val="30"/>
+                          <w:lang w:eastAsia="it-IT"/>
+                        </w:rPr>
+                        <w:t>Galazzo</w:t>
+                      </w:r>
+                      <w:proofErr w:type="spellEnd"/>
+                      <w:r>
+                        <w:rPr>
+                          <w:rFonts w:asciiTheme="majorHAnsi" w:eastAsia="Times New Roman" w:hAnsiTheme="majorHAnsi" w:cstheme="majorHAnsi"/>
+                          <w:kern w:val="0"/>
+                          <w:sz w:val="30"/>
+                          <w:szCs w:val="30"/>
+                          <w:lang w:eastAsia="it-IT"/>
+                        </w:rPr>
+                        <w:t>, Alderico Gallo</w:t>
+                      </w:r>
+                    </w:p>
+                    <w:p>
+                      <w:pPr>
+                        <w:spacing w:line="240" w:lineRule="auto"/>
+                        <w:ind w:firstLine="0"/>
+                        <w:jc w:val="center"/>
+                        <w:rPr>
+                          <w:rFonts w:asciiTheme="majorHAnsi" w:eastAsia="Times New Roman" w:hAnsiTheme="majorHAnsi" w:cstheme="majorHAnsi"/>
+                          <w:kern w:val="0"/>
+                          <w:sz w:val="26"/>
+                          <w:szCs w:val="26"/>
+                          <w:lang w:eastAsia="it-IT"/>
+                        </w:rPr>
+                      </w:pPr>
+                      <w:r>
+                        <w:rPr>
+                          <w:rFonts w:asciiTheme="majorHAnsi" w:eastAsia="Times New Roman" w:hAnsiTheme="majorHAnsi" w:cstheme="majorHAnsi"/>
+                          <w:kern w:val="0"/>
+                          <w:sz w:val="26"/>
+                          <w:szCs w:val="26"/>
+                          <w:lang w:eastAsia="it-IT"/>
+                        </w:rPr>
+                        <w:t>Primo anno del Corso di Laurea in Informatica</w:t>
+                      </w:r>
+                    </w:p>
+                  </w:txbxContent>
+                </v:textbox>
+                <w10:wrap type="topAndBottom" anchorx="margin" anchory="margin"/>
+              </v:shape>
+            </w:pict>
+          </mc:Fallback>
+        </mc:AlternateContent>
       </w:r>
     </w:p>
-    <w:p>
-      <w:pPr>
-        <w:pStyle w:val="Titolo"/>
-        <w:rPr>
-          <w:lang w:bidi="it-IT"/>
-        </w:rPr>
-      </w:pPr>
-      <w:r>
-        <w:rPr>
-          <w:lang w:bidi="it-IT"/>
-        </w:rPr>
-        <w:t>Esercizi di gruppo validi come esonero per la parte pratica dell</w:t>
-      </w:r>
-      <w:bookmarkStart w:id="0" w:name="_GoBack"/>
-      <w:r>
-        <w:rPr>
-          <w:lang w:bidi="it-IT"/>
-        </w:rPr>
-        <w:t>’</w:t>
-      </w:r>
-      <w:bookmarkEnd w:id="0"/>
-      <w:r>
-        <w:rPr>
-          <w:lang w:bidi="it-IT"/>
-        </w:rPr>
-        <w:t>esame</w:t>
-      </w:r>
-    </w:p>
-    <w:p>
-      <w:pPr>
-        <w:pStyle w:val="Titolo"/>
-      </w:pPr>
-      <w:r>
-        <w:rPr>
-          <w:lang w:bidi="it-IT"/>
-        </w:rPr>
-        <w:t xml:space="preserve">ESERCIZIO 1: Estensione del </w:t>
-      </w:r>
-      <w:proofErr w:type="spellStart"/>
-      <w:r>
-        <w:rPr>
-          <w:lang w:bidi="it-IT"/>
-        </w:rPr>
-        <w:t>microinterprete</w:t>
-      </w:r>
-      <w:proofErr w:type="spellEnd"/>
-    </w:p>
-    <w:p>
-      <w:pPr>
-        <w:pStyle w:val="Titolo21"/>
-      </w:pPr>
-      <w:r>
-        <w:rPr>
-          <w:lang w:bidi="it-IT"/>
-        </w:rPr>
-        <w:t xml:space="preserve">Lorenzo Ferron, </w:t>
-      </w:r>
-      <w:proofErr w:type="spellStart"/>
-      <w:r>
-        <w:rPr>
-          <w:lang w:bidi="it-IT"/>
-        </w:rPr>
-        <w:t>Gabor</w:t>
-      </w:r>
-      <w:proofErr w:type="spellEnd"/>
-      <w:r>
-        <w:rPr>
-          <w:lang w:bidi="it-IT"/>
-        </w:rPr>
-        <w:t xml:space="preserve"> </w:t>
-      </w:r>
-      <w:proofErr w:type="spellStart"/>
-      <w:r>
-        <w:rPr>
-          <w:lang w:bidi="it-IT"/>
-        </w:rPr>
-        <w:t>Galazzo</w:t>
-      </w:r>
-      <w:proofErr w:type="spellEnd"/>
-      <w:r>
-        <w:rPr>
-          <w:lang w:bidi="it-IT"/>
-        </w:rPr>
-        <w:t>, Alderico Gallo</w:t>
-      </w:r>
-    </w:p>
+    <w:bookmarkEnd w:id="0"/>
     <w:p>
       <w:pPr>
         <w:pStyle w:val="Titolosezione"/>
@@ -2152,10 +2898,10 @@
             <v:path o:extrusionok="f" gradientshapeok="t" o:connecttype="rect"/>
             <o:lock v:ext="edit" aspectratio="t"/>
           </v:shapetype>
-          <v:shape id="_x0000_i1025" type="#_x0000_t75" style="width:5in;height:3in" o:ole="">
+          <v:shape id="_x0000_i1025" type="#_x0000_t75" style="width:360.15pt;height:215.9pt" o:ole="">
             <v:imagedata r:id="rId7" o:title=""/>
           </v:shape>
-          <o:OLEObject Type="Embed" ProgID="Visio.Drawing.15" ShapeID="_x0000_i1025" DrawAspect="Content" ObjectID="_1591252170" r:id="rId8"/>
+          <o:OLEObject Type="Embed" ProgID="Visio.Drawing.15" ShapeID="_x0000_i1025" DrawAspect="Content" ObjectID="_1591677983" r:id="rId8"/>
         </w:object>
       </w:r>
     </w:p>
@@ -2196,10 +2942,10 @@
       </w:pPr>
       <w:r>
         <w:object w:dxaOrig="9638" w:dyaOrig="1586">
-          <v:shape id="_x0000_i1026" type="#_x0000_t75" style="width:483pt;height:80.4pt" o:ole="">
+          <v:shape id="_x0000_i1026" type="#_x0000_t75" style="width:482.85pt;height:80.4pt" o:ole="">
             <v:imagedata r:id="rId9" o:title=""/>
           </v:shape>
-          <o:OLEObject Type="Embed" ProgID="Word.OpenDocumentText.12" ShapeID="_x0000_i1026" DrawAspect="Content" ObjectID="_1591252171" r:id="rId10"/>
+          <o:OLEObject Type="Embed" ProgID="Word.OpenDocumentText.12" ShapeID="_x0000_i1026" DrawAspect="Content" ObjectID="_1591677984" r:id="rId10"/>
         </w:object>
       </w:r>
     </w:p>

</xml_diff>

<commit_message>
Aggiunto zip es 1
</commit_message>
<xml_diff>
--- a/es1/RelazioneEs1.docx
+++ b/es1/RelazioneEs1.docx
@@ -4,104 +4,850 @@
   <w:body>
     <w:p>
       <w:pPr>
-        <w:pStyle w:val="Titolo"/>
+        <w:ind w:firstLine="0"/>
         <w:rPr>
           <w:lang w:bidi="it-IT"/>
         </w:rPr>
       </w:pPr>
-      <w:r>
-        <w:rPr>
+      <w:bookmarkStart w:id="0" w:name="_GoBack"/>
+      <w:r>
+        <w:rPr>
+          <w:noProof/>
           <w:lang w:bidi="it-IT"/>
         </w:rPr>
-        <w:t>Architettura degli Elaboratori 2</w:t>
+        <mc:AlternateContent>
+          <mc:Choice Requires="wps">
+            <w:drawing>
+              <wp:anchor distT="45720" distB="45720" distL="114300" distR="114300" simplePos="0" relativeHeight="251663360" behindDoc="0" locked="0" layoutInCell="1" allowOverlap="1">
+                <wp:simplePos x="0" y="0"/>
+                <wp:positionH relativeFrom="margin">
+                  <wp:align>center</wp:align>
+                </wp:positionH>
+                <wp:positionV relativeFrom="margin">
+                  <wp:align>bottom</wp:align>
+                </wp:positionV>
+                <wp:extent cx="2292350" cy="2895600"/>
+                <wp:effectExtent l="0" t="0" r="0" b="0"/>
+                <wp:wrapSquare wrapText="bothSides"/>
+                <wp:docPr id="3" name="Casella di testo 2"/>
+                <wp:cNvGraphicFramePr>
+                  <a:graphicFrameLocks xmlns:a="http://schemas.openxmlformats.org/drawingml/2006/main"/>
+                </wp:cNvGraphicFramePr>
+                <a:graphic xmlns:a="http://schemas.openxmlformats.org/drawingml/2006/main">
+                  <a:graphicData uri="http://schemas.microsoft.com/office/word/2010/wordprocessingShape">
+                    <wps:wsp>
+                      <wps:cNvSpPr txBox="1">
+                        <a:spLocks noChangeArrowheads="1"/>
+                      </wps:cNvSpPr>
+                      <wps:spPr bwMode="auto">
+                        <a:xfrm>
+                          <a:off x="0" y="0"/>
+                          <a:ext cx="2292350" cy="2895600"/>
+                        </a:xfrm>
+                        <a:prstGeom prst="rect">
+                          <a:avLst/>
+                        </a:prstGeom>
+                        <a:noFill/>
+                        <a:ln>
+                          <a:noFill/>
+                        </a:ln>
+                      </wps:spPr>
+                      <wps:style>
+                        <a:lnRef idx="0">
+                          <a:scrgbClr r="0" g="0" b="0"/>
+                        </a:lnRef>
+                        <a:fillRef idx="0">
+                          <a:scrgbClr r="0" g="0" b="0"/>
+                        </a:fillRef>
+                        <a:effectRef idx="0">
+                          <a:scrgbClr r="0" g="0" b="0"/>
+                        </a:effectRef>
+                        <a:fontRef idx="minor">
+                          <a:schemeClr val="dk1"/>
+                        </a:fontRef>
+                      </wps:style>
+                      <wps:txbx>
+                        <w:txbxContent>
+                          <w:p>
+                            <w:pPr>
+                              <w:spacing w:line="240" w:lineRule="auto"/>
+                              <w:ind w:firstLine="0"/>
+                              <w:jc w:val="center"/>
+                              <w:rPr>
+                                <w:rFonts w:asciiTheme="majorHAnsi" w:eastAsia="Times New Roman" w:hAnsiTheme="majorHAnsi" w:cstheme="majorHAnsi"/>
+                                <w:kern w:val="0"/>
+                                <w:sz w:val="26"/>
+                                <w:szCs w:val="26"/>
+                                <w:lang w:eastAsia="it-IT"/>
+                              </w:rPr>
+                            </w:pPr>
+                            <w:r>
+                              <w:rPr>
+                                <w:rFonts w:asciiTheme="majorHAnsi" w:eastAsia="Times New Roman" w:hAnsiTheme="majorHAnsi" w:cstheme="majorHAnsi"/>
+                                <w:kern w:val="0"/>
+                                <w:sz w:val="26"/>
+                                <w:szCs w:val="26"/>
+                                <w:lang w:eastAsia="it-IT"/>
+                              </w:rPr>
+                              <w:t>Alessandria</w:t>
+                            </w:r>
+                          </w:p>
+                          <w:p>
+                            <w:pPr>
+                              <w:spacing w:line="240" w:lineRule="auto"/>
+                              <w:ind w:firstLine="0"/>
+                              <w:jc w:val="center"/>
+                              <w:rPr>
+                                <w:rFonts w:asciiTheme="majorHAnsi" w:eastAsia="Times New Roman" w:hAnsiTheme="majorHAnsi" w:cstheme="majorHAnsi"/>
+                                <w:kern w:val="0"/>
+                                <w:sz w:val="26"/>
+                                <w:szCs w:val="26"/>
+                                <w:lang w:eastAsia="it-IT"/>
+                              </w:rPr>
+                            </w:pPr>
+                            <w:r>
+                              <w:rPr>
+                                <w:rFonts w:asciiTheme="majorHAnsi" w:eastAsia="Times New Roman" w:hAnsiTheme="majorHAnsi" w:cstheme="majorHAnsi"/>
+                                <w:kern w:val="0"/>
+                                <w:sz w:val="26"/>
+                                <w:szCs w:val="26"/>
+                                <w:lang w:eastAsia="it-IT"/>
+                              </w:rPr>
+                              <w:t>Università degl</w:t>
+                            </w:r>
+                            <w:r>
+                              <w:rPr>
+                                <w:rFonts w:asciiTheme="majorHAnsi" w:eastAsia="Times New Roman" w:hAnsiTheme="majorHAnsi" w:cstheme="majorHAnsi"/>
+                                <w:kern w:val="0"/>
+                                <w:sz w:val="26"/>
+                                <w:szCs w:val="26"/>
+                                <w:lang w:eastAsia="it-IT"/>
+                              </w:rPr>
+                              <w:t>i Studi del Piemonte Orientale “</w:t>
+                            </w:r>
+                            <w:r>
+                              <w:rPr>
+                                <w:rFonts w:asciiTheme="majorHAnsi" w:eastAsia="Times New Roman" w:hAnsiTheme="majorHAnsi" w:cstheme="majorHAnsi"/>
+                                <w:kern w:val="0"/>
+                                <w:sz w:val="26"/>
+                                <w:szCs w:val="26"/>
+                                <w:lang w:eastAsia="it-IT"/>
+                              </w:rPr>
+                              <w:t>Amedeo Avogadro</w:t>
+                            </w:r>
+                            <w:r>
+                              <w:rPr>
+                                <w:rFonts w:asciiTheme="majorHAnsi" w:eastAsia="Times New Roman" w:hAnsiTheme="majorHAnsi" w:cstheme="majorHAnsi"/>
+                                <w:kern w:val="0"/>
+                                <w:sz w:val="26"/>
+                                <w:szCs w:val="26"/>
+                                <w:lang w:eastAsia="it-IT"/>
+                              </w:rPr>
+                              <w:t>”</w:t>
+                            </w:r>
+                          </w:p>
+                          <w:p>
+                            <w:pPr>
+                              <w:spacing w:line="240" w:lineRule="auto"/>
+                              <w:ind w:firstLine="0"/>
+                              <w:jc w:val="center"/>
+                              <w:rPr>
+                                <w:rFonts w:asciiTheme="majorHAnsi" w:eastAsia="Times New Roman" w:hAnsiTheme="majorHAnsi" w:cstheme="majorHAnsi"/>
+                                <w:kern w:val="0"/>
+                                <w:sz w:val="26"/>
+                                <w:szCs w:val="26"/>
+                                <w:lang w:eastAsia="it-IT"/>
+                              </w:rPr>
+                            </w:pPr>
+                            <w:r>
+                              <w:rPr>
+                                <w:rFonts w:asciiTheme="majorHAnsi" w:eastAsia="Times New Roman" w:hAnsiTheme="majorHAnsi" w:cstheme="majorHAnsi"/>
+                                <w:kern w:val="0"/>
+                                <w:sz w:val="26"/>
+                                <w:szCs w:val="26"/>
+                                <w:lang w:eastAsia="it-IT"/>
+                              </w:rPr>
+                              <w:t>A. A. 2017-2018</w:t>
+                            </w:r>
+                          </w:p>
+                        </w:txbxContent>
+                      </wps:txbx>
+                      <wps:bodyPr rot="0" vert="horz" wrap="none" lIns="91440" tIns="45720" rIns="91440" bIns="45720" anchor="t" anchorCtr="0">
+                        <a:spAutoFit/>
+                      </wps:bodyPr>
+                    </wps:wsp>
+                  </a:graphicData>
+                </a:graphic>
+                <wp14:sizeRelH relativeFrom="margin">
+                  <wp14:pctWidth>40000</wp14:pctWidth>
+                </wp14:sizeRelH>
+                <wp14:sizeRelV relativeFrom="margin">
+                  <wp14:pctHeight>20000</wp14:pctHeight>
+                </wp14:sizeRelV>
+              </wp:anchor>
+            </w:drawing>
+          </mc:Choice>
+          <mc:Fallback>
+            <w:pict>
+              <v:shapetype id="_x0000_t202" coordsize="21600,21600" o:spt="202" path="m,l,21600r21600,l21600,xe">
+                <v:stroke joinstyle="miter"/>
+                <v:path gradientshapeok="t" o:connecttype="rect"/>
+              </v:shapetype>
+              <v:shape id="Casella di testo 2" o:spid="_x0000_s1026" type="#_x0000_t202" style="position:absolute;margin-left:0;margin-top:0;width:180.5pt;height:228pt;z-index:251663360;visibility:visible;mso-wrap-style:none;mso-width-percent:400;mso-height-percent:200;mso-wrap-distance-left:9pt;mso-wrap-distance-top:3.6pt;mso-wrap-distance-right:9pt;mso-wrap-distance-bottom:3.6pt;mso-position-horizontal:center;mso-position-horizontal-relative:margin;mso-position-vertical:bottom;mso-position-vertical-relative:margin;mso-width-percent:400;mso-height-percent:200;mso-width-relative:margin;mso-height-relative:margin;v-text-anchor:top" o:gfxdata="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" filled="f" stroked="f">
+                <v:textbox style="mso-fit-shape-to-text:t">
+                  <w:txbxContent>
+                    <w:p>
+                      <w:pPr>
+                        <w:spacing w:line="240" w:lineRule="auto"/>
+                        <w:ind w:firstLine="0"/>
+                        <w:jc w:val="center"/>
+                        <w:rPr>
+                          <w:rFonts w:asciiTheme="majorHAnsi" w:eastAsia="Times New Roman" w:hAnsiTheme="majorHAnsi" w:cstheme="majorHAnsi"/>
+                          <w:kern w:val="0"/>
+                          <w:sz w:val="26"/>
+                          <w:szCs w:val="26"/>
+                          <w:lang w:eastAsia="it-IT"/>
+                        </w:rPr>
+                      </w:pPr>
+                      <w:r>
+                        <w:rPr>
+                          <w:rFonts w:asciiTheme="majorHAnsi" w:eastAsia="Times New Roman" w:hAnsiTheme="majorHAnsi" w:cstheme="majorHAnsi"/>
+                          <w:kern w:val="0"/>
+                          <w:sz w:val="26"/>
+                          <w:szCs w:val="26"/>
+                          <w:lang w:eastAsia="it-IT"/>
+                        </w:rPr>
+                        <w:t>Alessandria</w:t>
+                      </w:r>
+                    </w:p>
+                    <w:p>
+                      <w:pPr>
+                        <w:spacing w:line="240" w:lineRule="auto"/>
+                        <w:ind w:firstLine="0"/>
+                        <w:jc w:val="center"/>
+                        <w:rPr>
+                          <w:rFonts w:asciiTheme="majorHAnsi" w:eastAsia="Times New Roman" w:hAnsiTheme="majorHAnsi" w:cstheme="majorHAnsi"/>
+                          <w:kern w:val="0"/>
+                          <w:sz w:val="26"/>
+                          <w:szCs w:val="26"/>
+                          <w:lang w:eastAsia="it-IT"/>
+                        </w:rPr>
+                      </w:pPr>
+                      <w:r>
+                        <w:rPr>
+                          <w:rFonts w:asciiTheme="majorHAnsi" w:eastAsia="Times New Roman" w:hAnsiTheme="majorHAnsi" w:cstheme="majorHAnsi"/>
+                          <w:kern w:val="0"/>
+                          <w:sz w:val="26"/>
+                          <w:szCs w:val="26"/>
+                          <w:lang w:eastAsia="it-IT"/>
+                        </w:rPr>
+                        <w:t>Università degl</w:t>
+                      </w:r>
+                      <w:r>
+                        <w:rPr>
+                          <w:rFonts w:asciiTheme="majorHAnsi" w:eastAsia="Times New Roman" w:hAnsiTheme="majorHAnsi" w:cstheme="majorHAnsi"/>
+                          <w:kern w:val="0"/>
+                          <w:sz w:val="26"/>
+                          <w:szCs w:val="26"/>
+                          <w:lang w:eastAsia="it-IT"/>
+                        </w:rPr>
+                        <w:t>i Studi del Piemonte Orientale “</w:t>
+                      </w:r>
+                      <w:r>
+                        <w:rPr>
+                          <w:rFonts w:asciiTheme="majorHAnsi" w:eastAsia="Times New Roman" w:hAnsiTheme="majorHAnsi" w:cstheme="majorHAnsi"/>
+                          <w:kern w:val="0"/>
+                          <w:sz w:val="26"/>
+                          <w:szCs w:val="26"/>
+                          <w:lang w:eastAsia="it-IT"/>
+                        </w:rPr>
+                        <w:t>Amedeo Avogadro</w:t>
+                      </w:r>
+                      <w:r>
+                        <w:rPr>
+                          <w:rFonts w:asciiTheme="majorHAnsi" w:eastAsia="Times New Roman" w:hAnsiTheme="majorHAnsi" w:cstheme="majorHAnsi"/>
+                          <w:kern w:val="0"/>
+                          <w:sz w:val="26"/>
+                          <w:szCs w:val="26"/>
+                          <w:lang w:eastAsia="it-IT"/>
+                        </w:rPr>
+                        <w:t>”</w:t>
+                      </w:r>
+                    </w:p>
+                    <w:p>
+                      <w:pPr>
+                        <w:spacing w:line="240" w:lineRule="auto"/>
+                        <w:ind w:firstLine="0"/>
+                        <w:jc w:val="center"/>
+                        <w:rPr>
+                          <w:rFonts w:asciiTheme="majorHAnsi" w:eastAsia="Times New Roman" w:hAnsiTheme="majorHAnsi" w:cstheme="majorHAnsi"/>
+                          <w:kern w:val="0"/>
+                          <w:sz w:val="26"/>
+                          <w:szCs w:val="26"/>
+                          <w:lang w:eastAsia="it-IT"/>
+                        </w:rPr>
+                      </w:pPr>
+                      <w:r>
+                        <w:rPr>
+                          <w:rFonts w:asciiTheme="majorHAnsi" w:eastAsia="Times New Roman" w:hAnsiTheme="majorHAnsi" w:cstheme="majorHAnsi"/>
+                          <w:kern w:val="0"/>
+                          <w:sz w:val="26"/>
+                          <w:szCs w:val="26"/>
+                          <w:lang w:eastAsia="it-IT"/>
+                        </w:rPr>
+                        <w:t>A. A. 2017-2018</w:t>
+                      </w:r>
+                    </w:p>
+                  </w:txbxContent>
+                </v:textbox>
+                <w10:wrap type="square" anchorx="margin" anchory="margin"/>
+              </v:shape>
+            </w:pict>
+          </mc:Fallback>
+        </mc:AlternateContent>
+      </w:r>
+      <w:r>
+        <w:rPr>
+          <w:noProof/>
+          <w:lang w:bidi="it-IT"/>
+        </w:rPr>
+        <mc:AlternateContent>
+          <mc:Choice Requires="wps">
+            <w:drawing>
+              <wp:anchor distT="45720" distB="45720" distL="114300" distR="114300" simplePos="0" relativeHeight="251661312" behindDoc="0" locked="0" layoutInCell="1" allowOverlap="1">
+                <wp:simplePos x="0" y="0"/>
+                <wp:positionH relativeFrom="margin">
+                  <wp:align>center</wp:align>
+                </wp:positionH>
+                <wp:positionV relativeFrom="margin">
+                  <wp:align>center</wp:align>
+                </wp:positionV>
+                <wp:extent cx="2269490" cy="2904490"/>
+                <wp:effectExtent l="0" t="0" r="0" b="0"/>
+                <wp:wrapSquare wrapText="bothSides"/>
+                <wp:docPr id="2" name="Casella di testo 2"/>
+                <wp:cNvGraphicFramePr>
+                  <a:graphicFrameLocks xmlns:a="http://schemas.openxmlformats.org/drawingml/2006/main"/>
+                </wp:cNvGraphicFramePr>
+                <a:graphic xmlns:a="http://schemas.openxmlformats.org/drawingml/2006/main">
+                  <a:graphicData uri="http://schemas.microsoft.com/office/word/2010/wordprocessingShape">
+                    <wps:wsp>
+                      <wps:cNvSpPr txBox="1">
+                        <a:spLocks noChangeArrowheads="1"/>
+                      </wps:cNvSpPr>
+                      <wps:spPr bwMode="auto">
+                        <a:xfrm>
+                          <a:off x="0" y="0"/>
+                          <a:ext cx="2269490" cy="2904490"/>
+                        </a:xfrm>
+                        <a:prstGeom prst="rect">
+                          <a:avLst/>
+                        </a:prstGeom>
+                        <a:noFill/>
+                        <a:ln>
+                          <a:noFill/>
+                        </a:ln>
+                      </wps:spPr>
+                      <wps:style>
+                        <a:lnRef idx="0">
+                          <a:scrgbClr r="0" g="0" b="0"/>
+                        </a:lnRef>
+                        <a:fillRef idx="0">
+                          <a:scrgbClr r="0" g="0" b="0"/>
+                        </a:fillRef>
+                        <a:effectRef idx="0">
+                          <a:scrgbClr r="0" g="0" b="0"/>
+                        </a:effectRef>
+                        <a:fontRef idx="minor">
+                          <a:schemeClr val="dk1"/>
+                        </a:fontRef>
+                      </wps:style>
+                      <wps:txbx>
+                        <w:txbxContent>
+                          <w:p>
+                            <w:pPr>
+                              <w:spacing w:line="240" w:lineRule="auto"/>
+                              <w:ind w:firstLine="0"/>
+                              <w:jc w:val="center"/>
+                              <w:rPr>
+                                <w:rFonts w:asciiTheme="majorHAnsi" w:eastAsia="Times New Roman" w:hAnsiTheme="majorHAnsi" w:cstheme="majorHAnsi"/>
+                                <w:kern w:val="0"/>
+                                <w:sz w:val="36"/>
+                                <w:szCs w:val="36"/>
+                                <w:lang w:eastAsia="it-IT"/>
+                              </w:rPr>
+                            </w:pPr>
+                            <w:r>
+                              <w:rPr>
+                                <w:rFonts w:asciiTheme="majorHAnsi" w:eastAsia="Times New Roman" w:hAnsiTheme="majorHAnsi" w:cstheme="majorHAnsi"/>
+                                <w:kern w:val="0"/>
+                                <w:sz w:val="36"/>
+                                <w:szCs w:val="36"/>
+                                <w:lang w:eastAsia="it-IT"/>
+                              </w:rPr>
+                              <w:t xml:space="preserve">ESERCIZIO 1: </w:t>
+                            </w:r>
+                            <w:r>
+                              <w:rPr>
+                                <w:rFonts w:asciiTheme="majorHAnsi" w:eastAsia="Times New Roman" w:hAnsiTheme="majorHAnsi" w:cstheme="majorHAnsi"/>
+                                <w:b/>
+                                <w:kern w:val="0"/>
+                                <w:sz w:val="36"/>
+                                <w:szCs w:val="36"/>
+                                <w:lang w:eastAsia="it-IT"/>
+                              </w:rPr>
+                              <w:t xml:space="preserve">Estensione del </w:t>
+                            </w:r>
+                            <w:proofErr w:type="spellStart"/>
+                            <w:r>
+                              <w:rPr>
+                                <w:rFonts w:asciiTheme="majorHAnsi" w:eastAsia="Times New Roman" w:hAnsiTheme="majorHAnsi" w:cstheme="majorHAnsi"/>
+                                <w:b/>
+                                <w:kern w:val="0"/>
+                                <w:sz w:val="36"/>
+                                <w:szCs w:val="36"/>
+                                <w:lang w:eastAsia="it-IT"/>
+                              </w:rPr>
+                              <w:t>microinterprete</w:t>
+                            </w:r>
+                            <w:proofErr w:type="spellEnd"/>
+                          </w:p>
+                          <w:p>
+                            <w:pPr>
+                              <w:spacing w:line="240" w:lineRule="auto"/>
+                              <w:ind w:firstLine="0"/>
+                              <w:jc w:val="center"/>
+                              <w:rPr>
+                                <w:rFonts w:asciiTheme="majorHAnsi" w:eastAsia="Times New Roman" w:hAnsiTheme="majorHAnsi" w:cstheme="majorHAnsi"/>
+                                <w:kern w:val="0"/>
+                                <w:lang w:eastAsia="it-IT"/>
+                              </w:rPr>
+                            </w:pPr>
+                            <w:r>
+                              <w:rPr>
+                                <w:rFonts w:asciiTheme="majorHAnsi" w:eastAsia="Times New Roman" w:hAnsiTheme="majorHAnsi" w:cstheme="majorHAnsi"/>
+                                <w:kern w:val="0"/>
+                                <w:lang w:eastAsia="it-IT"/>
+                              </w:rPr>
+                              <w:t>Architettura degli Elaboratori 2</w:t>
+                            </w:r>
+                          </w:p>
+                          <w:p>
+                            <w:pPr>
+                              <w:spacing w:line="240" w:lineRule="auto"/>
+                              <w:ind w:firstLine="0"/>
+                              <w:jc w:val="center"/>
+                              <w:rPr>
+                                <w:rFonts w:asciiTheme="majorHAnsi" w:eastAsia="Times New Roman" w:hAnsiTheme="majorHAnsi" w:cstheme="majorHAnsi"/>
+                                <w:kern w:val="0"/>
+                                <w:lang w:eastAsia="it-IT"/>
+                              </w:rPr>
+                            </w:pPr>
+                            <w:r>
+                              <w:rPr>
+                                <w:rFonts w:asciiTheme="majorHAnsi" w:eastAsia="Times New Roman" w:hAnsiTheme="majorHAnsi" w:cstheme="majorHAnsi"/>
+                                <w:kern w:val="0"/>
+                                <w:lang w:eastAsia="it-IT"/>
+                              </w:rPr>
+                              <w:t>Esercizi di gruppo validi come esonero per la parte pratica dell'esame</w:t>
+                            </w:r>
+                          </w:p>
+                        </w:txbxContent>
+                      </wps:txbx>
+                      <wps:bodyPr rot="0" vert="horz" wrap="none" lIns="91440" tIns="45720" rIns="91440" bIns="45720" anchor="t" anchorCtr="0">
+                        <a:spAutoFit/>
+                      </wps:bodyPr>
+                    </wps:wsp>
+                  </a:graphicData>
+                </a:graphic>
+                <wp14:sizeRelH relativeFrom="margin">
+                  <wp14:pctWidth>40000</wp14:pctWidth>
+                </wp14:sizeRelH>
+                <wp14:sizeRelV relativeFrom="margin">
+                  <wp14:pctHeight>20000</wp14:pctHeight>
+                </wp14:sizeRelV>
+              </wp:anchor>
+            </w:drawing>
+          </mc:Choice>
+          <mc:Fallback>
+            <w:pict>
+              <v:shape id="_x0000_s1027" type="#_x0000_t202" style="position:absolute;margin-left:0;margin-top:0;width:178.7pt;height:228.7pt;z-index:251661312;visibility:visible;mso-wrap-style:none;mso-width-percent:400;mso-height-percent:200;mso-wrap-distance-left:9pt;mso-wrap-distance-top:3.6pt;mso-wrap-distance-right:9pt;mso-wrap-distance-bottom:3.6pt;mso-position-horizontal:center;mso-position-horizontal-relative:margin;mso-position-vertical:center;mso-position-vertical-relative:margin;mso-width-percent:400;mso-height-percent:200;mso-width-relative:margin;mso-height-relative:margin;v-text-anchor:top" o:gfxdata="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" filled="f" stroked="f">
+                <v:textbox style="mso-fit-shape-to-text:t">
+                  <w:txbxContent>
+                    <w:p>
+                      <w:pPr>
+                        <w:spacing w:line="240" w:lineRule="auto"/>
+                        <w:ind w:firstLine="0"/>
+                        <w:jc w:val="center"/>
+                        <w:rPr>
+                          <w:rFonts w:asciiTheme="majorHAnsi" w:eastAsia="Times New Roman" w:hAnsiTheme="majorHAnsi" w:cstheme="majorHAnsi"/>
+                          <w:kern w:val="0"/>
+                          <w:sz w:val="36"/>
+                          <w:szCs w:val="36"/>
+                          <w:lang w:eastAsia="it-IT"/>
+                        </w:rPr>
+                      </w:pPr>
+                      <w:r>
+                        <w:rPr>
+                          <w:rFonts w:asciiTheme="majorHAnsi" w:eastAsia="Times New Roman" w:hAnsiTheme="majorHAnsi" w:cstheme="majorHAnsi"/>
+                          <w:kern w:val="0"/>
+                          <w:sz w:val="36"/>
+                          <w:szCs w:val="36"/>
+                          <w:lang w:eastAsia="it-IT"/>
+                        </w:rPr>
+                        <w:t xml:space="preserve">ESERCIZIO 1: </w:t>
+                      </w:r>
+                      <w:r>
+                        <w:rPr>
+                          <w:rFonts w:asciiTheme="majorHAnsi" w:eastAsia="Times New Roman" w:hAnsiTheme="majorHAnsi" w:cstheme="majorHAnsi"/>
+                          <w:b/>
+                          <w:kern w:val="0"/>
+                          <w:sz w:val="36"/>
+                          <w:szCs w:val="36"/>
+                          <w:lang w:eastAsia="it-IT"/>
+                        </w:rPr>
+                        <w:t xml:space="preserve">Estensione del </w:t>
+                      </w:r>
+                      <w:proofErr w:type="spellStart"/>
+                      <w:r>
+                        <w:rPr>
+                          <w:rFonts w:asciiTheme="majorHAnsi" w:eastAsia="Times New Roman" w:hAnsiTheme="majorHAnsi" w:cstheme="majorHAnsi"/>
+                          <w:b/>
+                          <w:kern w:val="0"/>
+                          <w:sz w:val="36"/>
+                          <w:szCs w:val="36"/>
+                          <w:lang w:eastAsia="it-IT"/>
+                        </w:rPr>
+                        <w:t>microinterprete</w:t>
+                      </w:r>
+                      <w:proofErr w:type="spellEnd"/>
+                    </w:p>
+                    <w:p>
+                      <w:pPr>
+                        <w:spacing w:line="240" w:lineRule="auto"/>
+                        <w:ind w:firstLine="0"/>
+                        <w:jc w:val="center"/>
+                        <w:rPr>
+                          <w:rFonts w:asciiTheme="majorHAnsi" w:eastAsia="Times New Roman" w:hAnsiTheme="majorHAnsi" w:cstheme="majorHAnsi"/>
+                          <w:kern w:val="0"/>
+                          <w:lang w:eastAsia="it-IT"/>
+                        </w:rPr>
+                      </w:pPr>
+                      <w:r>
+                        <w:rPr>
+                          <w:rFonts w:asciiTheme="majorHAnsi" w:eastAsia="Times New Roman" w:hAnsiTheme="majorHAnsi" w:cstheme="majorHAnsi"/>
+                          <w:kern w:val="0"/>
+                          <w:lang w:eastAsia="it-IT"/>
+                        </w:rPr>
+                        <w:t>Architettura degli Elaboratori 2</w:t>
+                      </w:r>
+                    </w:p>
+                    <w:p>
+                      <w:pPr>
+                        <w:spacing w:line="240" w:lineRule="auto"/>
+                        <w:ind w:firstLine="0"/>
+                        <w:jc w:val="center"/>
+                        <w:rPr>
+                          <w:rFonts w:asciiTheme="majorHAnsi" w:eastAsia="Times New Roman" w:hAnsiTheme="majorHAnsi" w:cstheme="majorHAnsi"/>
+                          <w:kern w:val="0"/>
+                          <w:lang w:eastAsia="it-IT"/>
+                        </w:rPr>
+                      </w:pPr>
+                      <w:r>
+                        <w:rPr>
+                          <w:rFonts w:asciiTheme="majorHAnsi" w:eastAsia="Times New Roman" w:hAnsiTheme="majorHAnsi" w:cstheme="majorHAnsi"/>
+                          <w:kern w:val="0"/>
+                          <w:lang w:eastAsia="it-IT"/>
+                        </w:rPr>
+                        <w:t>Esercizi di gruppo validi come esonero per la parte pratica dell'esame</w:t>
+                      </w:r>
+                    </w:p>
+                  </w:txbxContent>
+                </v:textbox>
+                <w10:wrap type="square" anchorx="margin" anchory="margin"/>
+              </v:shape>
+            </w:pict>
+          </mc:Fallback>
+        </mc:AlternateContent>
+      </w:r>
+      <w:r>
+        <w:rPr>
+          <w:rFonts w:asciiTheme="majorHAnsi" w:eastAsia="Times New Roman" w:hAnsiTheme="majorHAnsi" w:cstheme="majorHAnsi"/>
+          <w:noProof/>
+          <w:kern w:val="0"/>
+          <w:sz w:val="30"/>
+          <w:szCs w:val="30"/>
+          <w:lang w:eastAsia="it-IT"/>
+        </w:rPr>
+        <mc:AlternateContent>
+          <mc:Choice Requires="wps">
+            <w:drawing>
+              <wp:anchor distT="45720" distB="45720" distL="114300" distR="114300" simplePos="0" relativeHeight="251659264" behindDoc="0" locked="0" layoutInCell="1" allowOverlap="1">
+                <wp:simplePos x="0" y="0"/>
+                <wp:positionH relativeFrom="margin">
+                  <wp:align>center</wp:align>
+                </wp:positionH>
+                <wp:positionV relativeFrom="margin">
+                  <wp:align>top</wp:align>
+                </wp:positionV>
+                <wp:extent cx="2269490" cy="918210"/>
+                <wp:effectExtent l="0" t="0" r="0" b="0"/>
+                <wp:wrapTopAndBottom/>
+                <wp:docPr id="217" name="Casella di testo 2"/>
+                <wp:cNvGraphicFramePr>
+                  <a:graphicFrameLocks xmlns:a="http://schemas.openxmlformats.org/drawingml/2006/main"/>
+                </wp:cNvGraphicFramePr>
+                <a:graphic xmlns:a="http://schemas.openxmlformats.org/drawingml/2006/main">
+                  <a:graphicData uri="http://schemas.microsoft.com/office/word/2010/wordprocessingShape">
+                    <wps:wsp>
+                      <wps:cNvSpPr txBox="1">
+                        <a:spLocks noChangeArrowheads="1"/>
+                      </wps:cNvSpPr>
+                      <wps:spPr bwMode="auto">
+                        <a:xfrm>
+                          <a:off x="0" y="0"/>
+                          <a:ext cx="2269490" cy="918210"/>
+                        </a:xfrm>
+                        <a:prstGeom prst="rect">
+                          <a:avLst/>
+                        </a:prstGeom>
+                        <a:noFill/>
+                        <a:ln>
+                          <a:noFill/>
+                        </a:ln>
+                      </wps:spPr>
+                      <wps:style>
+                        <a:lnRef idx="0">
+                          <a:scrgbClr r="0" g="0" b="0"/>
+                        </a:lnRef>
+                        <a:fillRef idx="0">
+                          <a:scrgbClr r="0" g="0" b="0"/>
+                        </a:fillRef>
+                        <a:effectRef idx="0">
+                          <a:scrgbClr r="0" g="0" b="0"/>
+                        </a:effectRef>
+                        <a:fontRef idx="minor">
+                          <a:schemeClr val="dk1"/>
+                        </a:fontRef>
+                      </wps:style>
+                      <wps:txbx>
+                        <w:txbxContent>
+                          <w:p>
+                            <w:pPr>
+                              <w:spacing w:line="240" w:lineRule="auto"/>
+                              <w:ind w:firstLine="0"/>
+                              <w:jc w:val="center"/>
+                              <w:rPr>
+                                <w:rFonts w:asciiTheme="majorHAnsi" w:eastAsia="Times New Roman" w:hAnsiTheme="majorHAnsi" w:cstheme="majorHAnsi"/>
+                                <w:kern w:val="0"/>
+                                <w:sz w:val="26"/>
+                                <w:szCs w:val="26"/>
+                                <w:lang w:eastAsia="it-IT"/>
+                              </w:rPr>
+                            </w:pPr>
+                            <w:r>
+                              <w:rPr>
+                                <w:rFonts w:asciiTheme="majorHAnsi" w:eastAsia="Times New Roman" w:hAnsiTheme="majorHAnsi" w:cstheme="majorHAnsi"/>
+                                <w:kern w:val="0"/>
+                                <w:sz w:val="30"/>
+                                <w:szCs w:val="30"/>
+                                <w:lang w:eastAsia="it-IT"/>
+                              </w:rPr>
+                              <w:t xml:space="preserve">Lorenzo Ferron, </w:t>
+                            </w:r>
+                            <w:proofErr w:type="spellStart"/>
+                            <w:r>
+                              <w:rPr>
+                                <w:rFonts w:asciiTheme="majorHAnsi" w:eastAsia="Times New Roman" w:hAnsiTheme="majorHAnsi" w:cstheme="majorHAnsi"/>
+                                <w:kern w:val="0"/>
+                                <w:sz w:val="30"/>
+                                <w:szCs w:val="30"/>
+                                <w:lang w:eastAsia="it-IT"/>
+                              </w:rPr>
+                              <w:t>Gabor</w:t>
+                            </w:r>
+                            <w:proofErr w:type="spellEnd"/>
+                            <w:r>
+                              <w:rPr>
+                                <w:rFonts w:asciiTheme="majorHAnsi" w:eastAsia="Times New Roman" w:hAnsiTheme="majorHAnsi" w:cstheme="majorHAnsi"/>
+                                <w:kern w:val="0"/>
+                                <w:sz w:val="30"/>
+                                <w:szCs w:val="30"/>
+                                <w:lang w:eastAsia="it-IT"/>
+                              </w:rPr>
+                              <w:t xml:space="preserve"> </w:t>
+                            </w:r>
+                            <w:proofErr w:type="spellStart"/>
+                            <w:r>
+                              <w:rPr>
+                                <w:rFonts w:asciiTheme="majorHAnsi" w:eastAsia="Times New Roman" w:hAnsiTheme="majorHAnsi" w:cstheme="majorHAnsi"/>
+                                <w:kern w:val="0"/>
+                                <w:sz w:val="30"/>
+                                <w:szCs w:val="30"/>
+                                <w:lang w:eastAsia="it-IT"/>
+                              </w:rPr>
+                              <w:t>Galazzo</w:t>
+                            </w:r>
+                            <w:proofErr w:type="spellEnd"/>
+                            <w:r>
+                              <w:rPr>
+                                <w:rFonts w:asciiTheme="majorHAnsi" w:eastAsia="Times New Roman" w:hAnsiTheme="majorHAnsi" w:cstheme="majorHAnsi"/>
+                                <w:kern w:val="0"/>
+                                <w:sz w:val="30"/>
+                                <w:szCs w:val="30"/>
+                                <w:lang w:eastAsia="it-IT"/>
+                              </w:rPr>
+                              <w:t>, Alderico Gallo</w:t>
+                            </w:r>
+                          </w:p>
+                          <w:p>
+                            <w:pPr>
+                              <w:spacing w:line="240" w:lineRule="auto"/>
+                              <w:ind w:firstLine="0"/>
+                              <w:jc w:val="center"/>
+                              <w:rPr>
+                                <w:rFonts w:asciiTheme="majorHAnsi" w:eastAsia="Times New Roman" w:hAnsiTheme="majorHAnsi" w:cstheme="majorHAnsi"/>
+                                <w:kern w:val="0"/>
+                                <w:sz w:val="26"/>
+                                <w:szCs w:val="26"/>
+                                <w:lang w:eastAsia="it-IT"/>
+                              </w:rPr>
+                            </w:pPr>
+                            <w:r>
+                              <w:rPr>
+                                <w:rFonts w:asciiTheme="majorHAnsi" w:eastAsia="Times New Roman" w:hAnsiTheme="majorHAnsi" w:cstheme="majorHAnsi"/>
+                                <w:kern w:val="0"/>
+                                <w:sz w:val="26"/>
+                                <w:szCs w:val="26"/>
+                                <w:lang w:eastAsia="it-IT"/>
+                              </w:rPr>
+                              <w:t>Primo anno del Corso di Laurea in Informatica</w:t>
+                            </w:r>
+                          </w:p>
+                        </w:txbxContent>
+                      </wps:txbx>
+                      <wps:bodyPr rot="0" vert="horz" wrap="none" lIns="91440" tIns="45720" rIns="91440" bIns="45720" anchor="ctr" anchorCtr="0">
+                        <a:spAutoFit/>
+                      </wps:bodyPr>
+                    </wps:wsp>
+                  </a:graphicData>
+                </a:graphic>
+                <wp14:sizeRelH relativeFrom="margin">
+                  <wp14:pctWidth>40000</wp14:pctWidth>
+                </wp14:sizeRelH>
+                <wp14:sizeRelV relativeFrom="margin">
+                  <wp14:pctHeight>20000</wp14:pctHeight>
+                </wp14:sizeRelV>
+              </wp:anchor>
+            </w:drawing>
+          </mc:Choice>
+          <mc:Fallback>
+            <w:pict>
+              <v:shape id="_x0000_s1028" type="#_x0000_t202" style="position:absolute;margin-left:0;margin-top:0;width:178.7pt;height:72.3pt;z-index:251659264;visibility:visible;mso-wrap-style:none;mso-width-percent:400;mso-height-percent:200;mso-wrap-distance-left:9pt;mso-wrap-distance-top:3.6pt;mso-wrap-distance-right:9pt;mso-wrap-distance-bottom:3.6pt;mso-position-horizontal:center;mso-position-horizontal-relative:margin;mso-position-vertical:top;mso-position-vertical-relative:margin;mso-width-percent:400;mso-height-percent:200;mso-width-relative:margin;mso-height-relative:margin;v-text-anchor:middle" o:gfxdata="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" filled="f" stroked="f">
+                <v:textbox style="mso-fit-shape-to-text:t">
+                  <w:txbxContent>
+                    <w:p>
+                      <w:pPr>
+                        <w:spacing w:line="240" w:lineRule="auto"/>
+                        <w:ind w:firstLine="0"/>
+                        <w:jc w:val="center"/>
+                        <w:rPr>
+                          <w:rFonts w:asciiTheme="majorHAnsi" w:eastAsia="Times New Roman" w:hAnsiTheme="majorHAnsi" w:cstheme="majorHAnsi"/>
+                          <w:kern w:val="0"/>
+                          <w:sz w:val="26"/>
+                          <w:szCs w:val="26"/>
+                          <w:lang w:eastAsia="it-IT"/>
+                        </w:rPr>
+                      </w:pPr>
+                      <w:r>
+                        <w:rPr>
+                          <w:rFonts w:asciiTheme="majorHAnsi" w:eastAsia="Times New Roman" w:hAnsiTheme="majorHAnsi" w:cstheme="majorHAnsi"/>
+                          <w:kern w:val="0"/>
+                          <w:sz w:val="30"/>
+                          <w:szCs w:val="30"/>
+                          <w:lang w:eastAsia="it-IT"/>
+                        </w:rPr>
+                        <w:t xml:space="preserve">Lorenzo Ferron, </w:t>
+                      </w:r>
+                      <w:proofErr w:type="spellStart"/>
+                      <w:r>
+                        <w:rPr>
+                          <w:rFonts w:asciiTheme="majorHAnsi" w:eastAsia="Times New Roman" w:hAnsiTheme="majorHAnsi" w:cstheme="majorHAnsi"/>
+                          <w:kern w:val="0"/>
+                          <w:sz w:val="30"/>
+                          <w:szCs w:val="30"/>
+                          <w:lang w:eastAsia="it-IT"/>
+                        </w:rPr>
+                        <w:t>Gabor</w:t>
+                      </w:r>
+                      <w:proofErr w:type="spellEnd"/>
+                      <w:r>
+                        <w:rPr>
+                          <w:rFonts w:asciiTheme="majorHAnsi" w:eastAsia="Times New Roman" w:hAnsiTheme="majorHAnsi" w:cstheme="majorHAnsi"/>
+                          <w:kern w:val="0"/>
+                          <w:sz w:val="30"/>
+                          <w:szCs w:val="30"/>
+                          <w:lang w:eastAsia="it-IT"/>
+                        </w:rPr>
+                        <w:t xml:space="preserve"> </w:t>
+                      </w:r>
+                      <w:proofErr w:type="spellStart"/>
+                      <w:r>
+                        <w:rPr>
+                          <w:rFonts w:asciiTheme="majorHAnsi" w:eastAsia="Times New Roman" w:hAnsiTheme="majorHAnsi" w:cstheme="majorHAnsi"/>
+                          <w:kern w:val="0"/>
+                          <w:sz w:val="30"/>
+                          <w:szCs w:val="30"/>
+                          <w:lang w:eastAsia="it-IT"/>
+                        </w:rPr>
+                        <w:t>Galazzo</w:t>
+                      </w:r>
+                      <w:proofErr w:type="spellEnd"/>
+                      <w:r>
+                        <w:rPr>
+                          <w:rFonts w:asciiTheme="majorHAnsi" w:eastAsia="Times New Roman" w:hAnsiTheme="majorHAnsi" w:cstheme="majorHAnsi"/>
+                          <w:kern w:val="0"/>
+                          <w:sz w:val="30"/>
+                          <w:szCs w:val="30"/>
+                          <w:lang w:eastAsia="it-IT"/>
+                        </w:rPr>
+                        <w:t>, Alderico Gallo</w:t>
+                      </w:r>
+                    </w:p>
+                    <w:p>
+                      <w:pPr>
+                        <w:spacing w:line="240" w:lineRule="auto"/>
+                        <w:ind w:firstLine="0"/>
+                        <w:jc w:val="center"/>
+                        <w:rPr>
+                          <w:rFonts w:asciiTheme="majorHAnsi" w:eastAsia="Times New Roman" w:hAnsiTheme="majorHAnsi" w:cstheme="majorHAnsi"/>
+                          <w:kern w:val="0"/>
+                          <w:sz w:val="26"/>
+                          <w:szCs w:val="26"/>
+                          <w:lang w:eastAsia="it-IT"/>
+                        </w:rPr>
+                      </w:pPr>
+                      <w:r>
+                        <w:rPr>
+                          <w:rFonts w:asciiTheme="majorHAnsi" w:eastAsia="Times New Roman" w:hAnsiTheme="majorHAnsi" w:cstheme="majorHAnsi"/>
+                          <w:kern w:val="0"/>
+                          <w:sz w:val="26"/>
+                          <w:szCs w:val="26"/>
+                          <w:lang w:eastAsia="it-IT"/>
+                        </w:rPr>
+                        <w:t>Primo anno del Corso di Laurea in Informatica</w:t>
+                      </w:r>
+                    </w:p>
+                  </w:txbxContent>
+                </v:textbox>
+                <w10:wrap type="topAndBottom" anchorx="margin" anchory="margin"/>
+              </v:shape>
+            </w:pict>
+          </mc:Fallback>
+        </mc:AlternateContent>
       </w:r>
     </w:p>
-    <w:p>
-      <w:pPr>
-        <w:pStyle w:val="Titolo"/>
-        <w:rPr>
-          <w:lang w:bidi="it-IT"/>
-        </w:rPr>
-      </w:pPr>
-      <w:r>
-        <w:rPr>
-          <w:lang w:bidi="it-IT"/>
-        </w:rPr>
-        <w:t>Esercizi di gruppo validi come esonero per la parte pratica dell</w:t>
-      </w:r>
-      <w:bookmarkStart w:id="0" w:name="_GoBack"/>
-      <w:r>
-        <w:rPr>
-          <w:lang w:bidi="it-IT"/>
-        </w:rPr>
-        <w:t>’</w:t>
-      </w:r>
-      <w:bookmarkEnd w:id="0"/>
-      <w:r>
-        <w:rPr>
-          <w:lang w:bidi="it-IT"/>
-        </w:rPr>
-        <w:t>esame</w:t>
-      </w:r>
-    </w:p>
-    <w:p>
-      <w:pPr>
-        <w:pStyle w:val="Titolo"/>
-      </w:pPr>
-      <w:r>
-        <w:rPr>
-          <w:lang w:bidi="it-IT"/>
-        </w:rPr>
-        <w:t xml:space="preserve">ESERCIZIO 1: Estensione del </w:t>
-      </w:r>
-      <w:proofErr w:type="spellStart"/>
-      <w:r>
-        <w:rPr>
-          <w:lang w:bidi="it-IT"/>
-        </w:rPr>
-        <w:t>microinterprete</w:t>
-      </w:r>
-      <w:proofErr w:type="spellEnd"/>
-    </w:p>
-    <w:p>
-      <w:pPr>
-        <w:pStyle w:val="Titolo21"/>
-      </w:pPr>
-      <w:r>
-        <w:rPr>
-          <w:lang w:bidi="it-IT"/>
-        </w:rPr>
-        <w:t xml:space="preserve">Lorenzo Ferron, </w:t>
-      </w:r>
-      <w:proofErr w:type="spellStart"/>
-      <w:r>
-        <w:rPr>
-          <w:lang w:bidi="it-IT"/>
-        </w:rPr>
-        <w:t>Gabor</w:t>
-      </w:r>
-      <w:proofErr w:type="spellEnd"/>
-      <w:r>
-        <w:rPr>
-          <w:lang w:bidi="it-IT"/>
-        </w:rPr>
-        <w:t xml:space="preserve"> </w:t>
-      </w:r>
-      <w:proofErr w:type="spellStart"/>
-      <w:r>
-        <w:rPr>
-          <w:lang w:bidi="it-IT"/>
-        </w:rPr>
-        <w:t>Galazzo</w:t>
-      </w:r>
-      <w:proofErr w:type="spellEnd"/>
-      <w:r>
-        <w:rPr>
-          <w:lang w:bidi="it-IT"/>
-        </w:rPr>
-        <w:t>, Alderico Gallo</w:t>
-      </w:r>
-    </w:p>
+    <w:bookmarkEnd w:id="0"/>
     <w:p>
       <w:pPr>
         <w:pStyle w:val="Titolosezione"/>
@@ -2152,10 +2898,10 @@
             <v:path o:extrusionok="f" gradientshapeok="t" o:connecttype="rect"/>
             <o:lock v:ext="edit" aspectratio="t"/>
           </v:shapetype>
-          <v:shape id="_x0000_i1025" type="#_x0000_t75" style="width:5in;height:3in" o:ole="">
+          <v:shape id="_x0000_i1025" type="#_x0000_t75" style="width:360.15pt;height:215.9pt" o:ole="">
             <v:imagedata r:id="rId7" o:title=""/>
           </v:shape>
-          <o:OLEObject Type="Embed" ProgID="Visio.Drawing.15" ShapeID="_x0000_i1025" DrawAspect="Content" ObjectID="_1591252170" r:id="rId8"/>
+          <o:OLEObject Type="Embed" ProgID="Visio.Drawing.15" ShapeID="_x0000_i1025" DrawAspect="Content" ObjectID="_1591677983" r:id="rId8"/>
         </w:object>
       </w:r>
     </w:p>
@@ -2196,10 +2942,10 @@
       </w:pPr>
       <w:r>
         <w:object w:dxaOrig="9638" w:dyaOrig="1586">
-          <v:shape id="_x0000_i1026" type="#_x0000_t75" style="width:483pt;height:80.4pt" o:ole="">
+          <v:shape id="_x0000_i1026" type="#_x0000_t75" style="width:482.85pt;height:80.4pt" o:ole="">
             <v:imagedata r:id="rId9" o:title=""/>
           </v:shape>
-          <o:OLEObject Type="Embed" ProgID="Word.OpenDocumentText.12" ShapeID="_x0000_i1026" DrawAspect="Content" ObjectID="_1591252171" r:id="rId10"/>
+          <o:OLEObject Type="Embed" ProgID="Word.OpenDocumentText.12" ShapeID="_x0000_i1026" DrawAspect="Content" ObjectID="_1591677984" r:id="rId10"/>
         </w:object>
       </w:r>
     </w:p>

</xml_diff>